<commit_message>
feat: Genesis 2 AMP to UK done. thanks a lot Lord Jesus Christ my Holy Almighty King GOD my Lord and Savior my Holy Perfect Righteous Living Redeemer
thank You so much Lord Jesus Christ my Holy GOD Almighty King Jesus Christ my Holy King Jesus Christ my Lord and Savior Amen and Amen
</commit_message>
<xml_diff>
--- a/Translating the Bible/Розширений Американсько-Український - РАУ/Old Testament/Genesis/2.docx
+++ b/Translating the Bible/Розширений Американсько-Український - РАУ/Old Testament/Genesis/2.docx
@@ -40,19 +40,22 @@
         </w:rPr>
         <w:t xml:space="preserve"> </w:t>
       </w:r>
-      <w:proofErr w:type="spellStart"/>
-      <w:r>
-        <w:rPr>
-          <w:lang w:val="en-US"/>
-        </w:rPr>
-        <w:t>Отож</w:t>
-      </w:r>
-      <w:proofErr w:type="spellEnd"/>
-      <w:r>
-        <w:rPr>
-          <w:lang w:val="en-US"/>
-        </w:rPr>
-        <w:t xml:space="preserve">, </w:t>
+      <w:r>
+        <w:t>От</w:t>
+      </w:r>
+      <w:proofErr w:type="spellStart"/>
+      <w:r>
+        <w:rPr>
+          <w:lang w:val="en-US"/>
+        </w:rPr>
+        <w:t>ож</w:t>
+      </w:r>
+      <w:proofErr w:type="spellEnd"/>
+      <w:r>
+        <w:rPr>
+          <w:lang w:val="en-US"/>
+        </w:rPr>
+        <w:t xml:space="preserve"> </w:t>
       </w:r>
       <w:proofErr w:type="spellStart"/>
       <w:r>
@@ -73,35 +76,35 @@
         <w:rPr>
           <w:lang w:val="en-US"/>
         </w:rPr>
-        <w:t>земля</w:t>
-      </w:r>
-      <w:proofErr w:type="spellEnd"/>
-      <w:r>
-        <w:rPr>
-          <w:lang w:val="en-US"/>
-        </w:rPr>
-        <w:t xml:space="preserve"> </w:t>
-      </w:r>
-      <w:proofErr w:type="spellStart"/>
-      <w:r>
-        <w:rPr>
-          <w:lang w:val="en-US"/>
-        </w:rPr>
-        <w:t>були</w:t>
-      </w:r>
-      <w:proofErr w:type="spellEnd"/>
-      <w:r>
-        <w:rPr>
-          <w:lang w:val="en-US"/>
-        </w:rPr>
-        <w:t xml:space="preserve"> </w:t>
-      </w:r>
-      <w:proofErr w:type="spellStart"/>
-      <w:r>
-        <w:rPr>
-          <w:lang w:val="en-US"/>
-        </w:rPr>
-        <w:t>довершені</w:t>
+        <w:t>землю</w:t>
+      </w:r>
+      <w:proofErr w:type="spellEnd"/>
+      <w:r>
+        <w:rPr>
+          <w:lang w:val="en-US"/>
+        </w:rPr>
+        <w:t xml:space="preserve"> </w:t>
+      </w:r>
+      <w:proofErr w:type="spellStart"/>
+      <w:r>
+        <w:rPr>
+          <w:lang w:val="en-US"/>
+        </w:rPr>
+        <w:t>було</w:t>
+      </w:r>
+      <w:proofErr w:type="spellEnd"/>
+      <w:r>
+        <w:rPr>
+          <w:lang w:val="en-US"/>
+        </w:rPr>
+        <w:t xml:space="preserve"> </w:t>
+      </w:r>
+      <w:proofErr w:type="spellStart"/>
+      <w:r>
+        <w:rPr>
+          <w:lang w:val="en-US"/>
+        </w:rPr>
+        <w:t>завершено</w:t>
       </w:r>
       <w:proofErr w:type="spellEnd"/>
       <w:r>
@@ -2196,6 +2199,9 @@
         <w:t>доглядав</w:t>
       </w:r>
       <w:proofErr w:type="spellEnd"/>
+      <w:r>
+        <w:t xml:space="preserve"> за ним</w:t>
+      </w:r>
       <w:r>
         <w:rPr>
           <w:lang w:val="en-US"/>
@@ -3288,6 +3294,384 @@
         <w:rPr>
           <w:lang w:val="en-US"/>
         </w:rPr>
+        <w:t xml:space="preserve">, </w:t>
+      </w:r>
+      <w:r>
+        <w:t>та</w:t>
+      </w:r>
+      <w:r>
+        <w:rPr>
+          <w:lang w:val="en-US"/>
+        </w:rPr>
+        <w:t xml:space="preserve"> </w:t>
+      </w:r>
+      <w:proofErr w:type="spellStart"/>
+      <w:r>
+        <w:rPr>
+          <w:lang w:val="en-US"/>
+        </w:rPr>
+        <w:t>привів</w:t>
+      </w:r>
+      <w:proofErr w:type="spellEnd"/>
+      <w:r>
+        <w:rPr>
+          <w:lang w:val="en-US"/>
+        </w:rPr>
+        <w:t xml:space="preserve"> </w:t>
+      </w:r>
+      <w:proofErr w:type="spellStart"/>
+      <w:r>
+        <w:rPr>
+          <w:lang w:val="en-US"/>
+        </w:rPr>
+        <w:t>їх</w:t>
+      </w:r>
+      <w:proofErr w:type="spellEnd"/>
+      <w:r>
+        <w:rPr>
+          <w:lang w:val="en-US"/>
+        </w:rPr>
+        <w:t xml:space="preserve"> </w:t>
+      </w:r>
+      <w:proofErr w:type="spellStart"/>
+      <w:r>
+        <w:rPr>
+          <w:lang w:val="en-US"/>
+        </w:rPr>
+        <w:t>до</w:t>
+      </w:r>
+      <w:proofErr w:type="spellEnd"/>
+      <w:r>
+        <w:rPr>
+          <w:lang w:val="en-US"/>
+        </w:rPr>
+        <w:t xml:space="preserve"> </w:t>
+      </w:r>
+      <w:proofErr w:type="spellStart"/>
+      <w:r>
+        <w:rPr>
+          <w:lang w:val="en-US"/>
+        </w:rPr>
+        <w:t>Адама</w:t>
+      </w:r>
+      <w:proofErr w:type="spellEnd"/>
+      <w:r>
+        <w:rPr>
+          <w:lang w:val="en-US"/>
+        </w:rPr>
+        <w:t xml:space="preserve">, </w:t>
+      </w:r>
+      <w:proofErr w:type="spellStart"/>
+      <w:r>
+        <w:rPr>
+          <w:lang w:val="en-US"/>
+        </w:rPr>
+        <w:t>щоб</w:t>
+      </w:r>
+      <w:proofErr w:type="spellEnd"/>
+      <w:r>
+        <w:rPr>
+          <w:lang w:val="en-US"/>
+        </w:rPr>
+        <w:t xml:space="preserve"> </w:t>
+      </w:r>
+      <w:proofErr w:type="spellStart"/>
+      <w:r>
+        <w:rPr>
+          <w:lang w:val="en-US"/>
+        </w:rPr>
+        <w:t>побачити</w:t>
+      </w:r>
+      <w:proofErr w:type="spellEnd"/>
+      <w:r>
+        <w:rPr>
+          <w:lang w:val="en-US"/>
+        </w:rPr>
+        <w:t xml:space="preserve">, </w:t>
+      </w:r>
+      <w:proofErr w:type="spellStart"/>
+      <w:r>
+        <w:rPr>
+          <w:lang w:val="en-US"/>
+        </w:rPr>
+        <w:t>як</w:t>
+      </w:r>
+      <w:proofErr w:type="spellEnd"/>
+      <w:r>
+        <w:rPr>
+          <w:lang w:val="en-US"/>
+        </w:rPr>
+        <w:t xml:space="preserve"> </w:t>
+      </w:r>
+      <w:proofErr w:type="spellStart"/>
+      <w:r>
+        <w:rPr>
+          <w:lang w:val="en-US"/>
+        </w:rPr>
+        <w:t>він</w:t>
+      </w:r>
+      <w:proofErr w:type="spellEnd"/>
+      <w:r>
+        <w:rPr>
+          <w:lang w:val="en-US"/>
+        </w:rPr>
+        <w:t xml:space="preserve"> </w:t>
+      </w:r>
+      <w:proofErr w:type="spellStart"/>
+      <w:r>
+        <w:rPr>
+          <w:lang w:val="en-US"/>
+        </w:rPr>
+        <w:t>назве</w:t>
+      </w:r>
+      <w:proofErr w:type="spellEnd"/>
+      <w:r>
+        <w:rPr>
+          <w:lang w:val="en-US"/>
+        </w:rPr>
+        <w:t xml:space="preserve"> </w:t>
+      </w:r>
+      <w:proofErr w:type="spellStart"/>
+      <w:r>
+        <w:rPr>
+          <w:lang w:val="en-US"/>
+        </w:rPr>
+        <w:t>їх</w:t>
+      </w:r>
+      <w:proofErr w:type="spellEnd"/>
+      <w:r>
+        <w:rPr>
+          <w:lang w:val="en-US"/>
+        </w:rPr>
+        <w:t xml:space="preserve">; і </w:t>
+      </w:r>
+      <w:proofErr w:type="spellStart"/>
+      <w:r>
+        <w:rPr>
+          <w:lang w:val="en-US"/>
+        </w:rPr>
+        <w:t>як</w:t>
+      </w:r>
+      <w:proofErr w:type="spellEnd"/>
+      <w:r>
+        <w:rPr>
+          <w:lang w:val="en-US"/>
+        </w:rPr>
+        <w:t xml:space="preserve"> </w:t>
+      </w:r>
+      <w:proofErr w:type="spellStart"/>
+      <w:r>
+        <w:rPr>
+          <w:lang w:val="en-US"/>
+        </w:rPr>
+        <w:t>чоловік</w:t>
+      </w:r>
+      <w:proofErr w:type="spellEnd"/>
+      <w:r>
+        <w:rPr>
+          <w:lang w:val="en-US"/>
+        </w:rPr>
+        <w:t xml:space="preserve"> </w:t>
+      </w:r>
+      <w:proofErr w:type="spellStart"/>
+      <w:r>
+        <w:rPr>
+          <w:lang w:val="en-US"/>
+        </w:rPr>
+        <w:t>називав</w:t>
+      </w:r>
+      <w:proofErr w:type="spellEnd"/>
+      <w:r>
+        <w:rPr>
+          <w:lang w:val="en-US"/>
+        </w:rPr>
+        <w:t xml:space="preserve"> </w:t>
+      </w:r>
+      <w:proofErr w:type="spellStart"/>
+      <w:r>
+        <w:rPr>
+          <w:lang w:val="en-US"/>
+        </w:rPr>
+        <w:t>живу</w:t>
+      </w:r>
+      <w:proofErr w:type="spellEnd"/>
+      <w:r>
+        <w:rPr>
+          <w:lang w:val="en-US"/>
+        </w:rPr>
+        <w:t xml:space="preserve"> </w:t>
+      </w:r>
+      <w:proofErr w:type="spellStart"/>
+      <w:r>
+        <w:rPr>
+          <w:lang w:val="en-US"/>
+        </w:rPr>
+        <w:t>істоту</w:t>
+      </w:r>
+      <w:proofErr w:type="spellEnd"/>
+      <w:r>
+        <w:rPr>
+          <w:lang w:val="en-US"/>
+        </w:rPr>
+        <w:t xml:space="preserve">, </w:t>
+      </w:r>
+      <w:proofErr w:type="spellStart"/>
+      <w:r>
+        <w:rPr>
+          <w:lang w:val="en-US"/>
+        </w:rPr>
+        <w:t>таке</w:t>
+      </w:r>
+      <w:proofErr w:type="spellEnd"/>
+      <w:r>
+        <w:rPr>
+          <w:lang w:val="en-US"/>
+        </w:rPr>
+        <w:t xml:space="preserve"> </w:t>
+      </w:r>
+      <w:r>
+        <w:t>й</w:t>
+      </w:r>
+      <w:r>
+        <w:rPr>
+          <w:lang w:val="en-US"/>
+        </w:rPr>
+        <w:t xml:space="preserve"> </w:t>
+      </w:r>
+      <w:proofErr w:type="spellStart"/>
+      <w:r>
+        <w:rPr>
+          <w:lang w:val="en-US"/>
+        </w:rPr>
+        <w:t>було</w:t>
+      </w:r>
+      <w:proofErr w:type="spellEnd"/>
+      <w:r>
+        <w:rPr>
+          <w:lang w:val="en-US"/>
+        </w:rPr>
+        <w:t xml:space="preserve"> </w:t>
+      </w:r>
+      <w:proofErr w:type="spellStart"/>
+      <w:r>
+        <w:rPr>
+          <w:lang w:val="en-US"/>
+        </w:rPr>
+        <w:t>їй</w:t>
+      </w:r>
+      <w:proofErr w:type="spellEnd"/>
+      <w:r>
+        <w:rPr>
+          <w:lang w:val="en-US"/>
+        </w:rPr>
+        <w:t xml:space="preserve"> </w:t>
+      </w:r>
+      <w:proofErr w:type="spellStart"/>
+      <w:r>
+        <w:rPr>
+          <w:lang w:val="en-US"/>
+        </w:rPr>
+        <w:t>ім'я</w:t>
+      </w:r>
+      <w:proofErr w:type="spellEnd"/>
+      <w:r>
+        <w:rPr>
+          <w:lang w:val="en-US"/>
+        </w:rPr>
+        <w:t>.</w:t>
+      </w:r>
+      <w:r>
+        <w:rPr>
+          <w:lang w:val="en-US"/>
+        </w:rPr>
+        <w:t xml:space="preserve"> </w:t>
+      </w:r>
+      <w:r>
+        <w:rPr>
+          <w:rStyle w:val="VerseNumber0"/>
+        </w:rPr>
+        <w:t>20</w:t>
+      </w:r>
+      <w:r>
+        <w:rPr>
+          <w:lang w:val="en-US"/>
+        </w:rPr>
+        <w:t xml:space="preserve"> </w:t>
+      </w:r>
+      <w:r>
+        <w:rPr>
+          <w:lang w:val="en-US"/>
+        </w:rPr>
+        <w:t xml:space="preserve">І </w:t>
+      </w:r>
+      <w:proofErr w:type="spellStart"/>
+      <w:r>
+        <w:rPr>
+          <w:lang w:val="en-US"/>
+        </w:rPr>
+        <w:t>дав</w:t>
+      </w:r>
+      <w:proofErr w:type="spellEnd"/>
+      <w:r>
+        <w:rPr>
+          <w:lang w:val="en-US"/>
+        </w:rPr>
+        <w:t xml:space="preserve"> </w:t>
+      </w:r>
+      <w:proofErr w:type="spellStart"/>
+      <w:r>
+        <w:rPr>
+          <w:lang w:val="en-US"/>
+        </w:rPr>
+        <w:t>чоловік</w:t>
+      </w:r>
+      <w:proofErr w:type="spellEnd"/>
+      <w:r>
+        <w:rPr>
+          <w:lang w:val="en-US"/>
+        </w:rPr>
+        <w:t xml:space="preserve"> </w:t>
+      </w:r>
+      <w:proofErr w:type="spellStart"/>
+      <w:r>
+        <w:rPr>
+          <w:lang w:val="en-US"/>
+        </w:rPr>
+        <w:t>імена</w:t>
+      </w:r>
+      <w:proofErr w:type="spellEnd"/>
+      <w:r>
+        <w:rPr>
+          <w:lang w:val="en-US"/>
+        </w:rPr>
+        <w:t xml:space="preserve"> </w:t>
+      </w:r>
+      <w:proofErr w:type="spellStart"/>
+      <w:r>
+        <w:rPr>
+          <w:lang w:val="en-US"/>
+        </w:rPr>
+        <w:t>всій</w:t>
+      </w:r>
+      <w:proofErr w:type="spellEnd"/>
+      <w:r>
+        <w:rPr>
+          <w:lang w:val="en-US"/>
+        </w:rPr>
+        <w:t xml:space="preserve"> </w:t>
+      </w:r>
+      <w:proofErr w:type="spellStart"/>
+      <w:r>
+        <w:rPr>
+          <w:lang w:val="en-US"/>
+        </w:rPr>
+        <w:t>худобі</w:t>
+      </w:r>
+      <w:proofErr w:type="spellEnd"/>
+      <w:r>
+        <w:rPr>
+          <w:lang w:val="en-US"/>
+        </w:rPr>
         <w:t xml:space="preserve">, і </w:t>
       </w:r>
       <w:proofErr w:type="spellStart"/>
@@ -3295,35 +3679,91 @@
         <w:rPr>
           <w:lang w:val="en-US"/>
         </w:rPr>
-        <w:t>привів</w:t>
-      </w:r>
-      <w:proofErr w:type="spellEnd"/>
-      <w:r>
-        <w:rPr>
-          <w:lang w:val="en-US"/>
-        </w:rPr>
-        <w:t xml:space="preserve"> </w:t>
-      </w:r>
-      <w:proofErr w:type="spellStart"/>
-      <w:r>
-        <w:rPr>
-          <w:lang w:val="en-US"/>
-        </w:rPr>
-        <w:t>їх</w:t>
-      </w:r>
-      <w:proofErr w:type="spellEnd"/>
-      <w:r>
-        <w:rPr>
-          <w:lang w:val="en-US"/>
-        </w:rPr>
-        <w:t xml:space="preserve"> </w:t>
-      </w:r>
-      <w:proofErr w:type="spellStart"/>
-      <w:r>
-        <w:rPr>
-          <w:lang w:val="en-US"/>
-        </w:rPr>
-        <w:t>до</w:t>
+        <w:t>птахам</w:t>
+      </w:r>
+      <w:proofErr w:type="spellEnd"/>
+      <w:r>
+        <w:rPr>
+          <w:lang w:val="en-US"/>
+        </w:rPr>
+        <w:t xml:space="preserve"> </w:t>
+      </w:r>
+      <w:proofErr w:type="spellStart"/>
+      <w:r>
+        <w:rPr>
+          <w:lang w:val="en-US"/>
+        </w:rPr>
+        <w:t>небесним</w:t>
+      </w:r>
+      <w:proofErr w:type="spellEnd"/>
+      <w:r>
+        <w:rPr>
+          <w:lang w:val="en-US"/>
+        </w:rPr>
+        <w:t xml:space="preserve">, і </w:t>
+      </w:r>
+      <w:proofErr w:type="spellStart"/>
+      <w:r>
+        <w:rPr>
+          <w:lang w:val="en-US"/>
+        </w:rPr>
+        <w:t>кожній</w:t>
+      </w:r>
+      <w:proofErr w:type="spellEnd"/>
+      <w:r>
+        <w:rPr>
+          <w:lang w:val="en-US"/>
+        </w:rPr>
+        <w:t xml:space="preserve"> </w:t>
+      </w:r>
+      <w:proofErr w:type="spellStart"/>
+      <w:r>
+        <w:rPr>
+          <w:lang w:val="en-US"/>
+        </w:rPr>
+        <w:t>польовій</w:t>
+      </w:r>
+      <w:proofErr w:type="spellEnd"/>
+      <w:r>
+        <w:rPr>
+          <w:lang w:val="en-US"/>
+        </w:rPr>
+        <w:t xml:space="preserve"> </w:t>
+      </w:r>
+      <w:proofErr w:type="spellStart"/>
+      <w:r>
+        <w:rPr>
+          <w:lang w:val="en-US"/>
+        </w:rPr>
+        <w:t>тварині</w:t>
+      </w:r>
+      <w:proofErr w:type="spellEnd"/>
+      <w:r>
+        <w:rPr>
+          <w:lang w:val="en-US"/>
+        </w:rPr>
+        <w:t xml:space="preserve">; </w:t>
+      </w:r>
+      <w:proofErr w:type="spellStart"/>
+      <w:r>
+        <w:rPr>
+          <w:lang w:val="en-US"/>
+        </w:rPr>
+        <w:t>але</w:t>
+      </w:r>
+      <w:proofErr w:type="spellEnd"/>
+      <w:r>
+        <w:rPr>
+          <w:lang w:val="en-US"/>
+        </w:rPr>
+        <w:t xml:space="preserve"> </w:t>
+      </w:r>
+      <w:proofErr w:type="spellStart"/>
+      <w:r>
+        <w:rPr>
+          <w:lang w:val="en-US"/>
+        </w:rPr>
+        <w:t>для</w:t>
       </w:r>
       <w:proofErr w:type="spellEnd"/>
       <w:r>
@@ -3344,210 +3784,140 @@
         <w:rPr>
           <w:lang w:val="en-US"/>
         </w:rPr>
-        <w:t xml:space="preserve">, </w:t>
-      </w:r>
-      <w:proofErr w:type="spellStart"/>
-      <w:r>
-        <w:rPr>
-          <w:lang w:val="en-US"/>
-        </w:rPr>
-        <w:t>щоб</w:t>
-      </w:r>
-      <w:proofErr w:type="spellEnd"/>
-      <w:r>
-        <w:rPr>
-          <w:lang w:val="en-US"/>
-        </w:rPr>
-        <w:t xml:space="preserve"> </w:t>
-      </w:r>
-      <w:proofErr w:type="spellStart"/>
-      <w:r>
-        <w:rPr>
-          <w:lang w:val="en-US"/>
-        </w:rPr>
-        <w:t>побачити</w:t>
-      </w:r>
-      <w:proofErr w:type="spellEnd"/>
-      <w:r>
-        <w:rPr>
-          <w:lang w:val="en-US"/>
-        </w:rPr>
-        <w:t xml:space="preserve">, </w:t>
-      </w:r>
-      <w:proofErr w:type="spellStart"/>
-      <w:r>
-        <w:rPr>
-          <w:lang w:val="en-US"/>
-        </w:rPr>
-        <w:t>як</w:t>
-      </w:r>
-      <w:proofErr w:type="spellEnd"/>
-      <w:r>
-        <w:rPr>
-          <w:lang w:val="en-US"/>
-        </w:rPr>
-        <w:t xml:space="preserve"> </w:t>
-      </w:r>
-      <w:proofErr w:type="spellStart"/>
-      <w:r>
-        <w:rPr>
-          <w:lang w:val="en-US"/>
-        </w:rPr>
-        <w:t>він</w:t>
-      </w:r>
-      <w:proofErr w:type="spellEnd"/>
-      <w:r>
-        <w:rPr>
-          <w:lang w:val="en-US"/>
-        </w:rPr>
-        <w:t xml:space="preserve"> </w:t>
-      </w:r>
-      <w:proofErr w:type="spellStart"/>
-      <w:r>
-        <w:rPr>
-          <w:lang w:val="en-US"/>
-        </w:rPr>
-        <w:t>назве</w:t>
-      </w:r>
-      <w:proofErr w:type="spellEnd"/>
-      <w:r>
-        <w:rPr>
-          <w:lang w:val="en-US"/>
-        </w:rPr>
-        <w:t xml:space="preserve"> </w:t>
-      </w:r>
-      <w:proofErr w:type="spellStart"/>
-      <w:r>
-        <w:rPr>
-          <w:lang w:val="en-US"/>
-        </w:rPr>
-        <w:t>їх</w:t>
-      </w:r>
-      <w:proofErr w:type="spellEnd"/>
-      <w:r>
-        <w:rPr>
-          <w:lang w:val="en-US"/>
-        </w:rPr>
-        <w:t xml:space="preserve">; і </w:t>
-      </w:r>
-      <w:proofErr w:type="spellStart"/>
-      <w:r>
-        <w:rPr>
-          <w:lang w:val="en-US"/>
-        </w:rPr>
-        <w:t>як</w:t>
-      </w:r>
-      <w:proofErr w:type="spellEnd"/>
-      <w:r>
-        <w:rPr>
-          <w:lang w:val="en-US"/>
-        </w:rPr>
-        <w:t xml:space="preserve"> </w:t>
-      </w:r>
-      <w:proofErr w:type="spellStart"/>
-      <w:r>
-        <w:rPr>
-          <w:lang w:val="en-US"/>
-        </w:rPr>
-        <w:t>чоловік</w:t>
-      </w:r>
-      <w:proofErr w:type="spellEnd"/>
-      <w:r>
-        <w:rPr>
-          <w:lang w:val="en-US"/>
-        </w:rPr>
-        <w:t xml:space="preserve"> </w:t>
-      </w:r>
-      <w:proofErr w:type="spellStart"/>
-      <w:r>
-        <w:rPr>
-          <w:lang w:val="en-US"/>
-        </w:rPr>
-        <w:t>називав</w:t>
-      </w:r>
-      <w:proofErr w:type="spellEnd"/>
-      <w:r>
-        <w:rPr>
-          <w:lang w:val="en-US"/>
-        </w:rPr>
-        <w:t xml:space="preserve"> </w:t>
-      </w:r>
-      <w:proofErr w:type="spellStart"/>
-      <w:r>
-        <w:rPr>
-          <w:lang w:val="en-US"/>
-        </w:rPr>
-        <w:t>живу</w:t>
-      </w:r>
-      <w:proofErr w:type="spellEnd"/>
-      <w:r>
-        <w:rPr>
-          <w:lang w:val="en-US"/>
-        </w:rPr>
-        <w:t xml:space="preserve"> </w:t>
-      </w:r>
-      <w:proofErr w:type="spellStart"/>
-      <w:r>
-        <w:rPr>
-          <w:lang w:val="en-US"/>
-        </w:rPr>
-        <w:t>істоту</w:t>
-      </w:r>
-      <w:proofErr w:type="spellEnd"/>
-      <w:r>
-        <w:rPr>
-          <w:lang w:val="en-US"/>
-        </w:rPr>
-        <w:t xml:space="preserve">, </w:t>
-      </w:r>
-      <w:proofErr w:type="spellStart"/>
-      <w:r>
-        <w:rPr>
-          <w:lang w:val="en-US"/>
-        </w:rPr>
-        <w:t>таке</w:t>
-      </w:r>
-      <w:proofErr w:type="spellEnd"/>
-      <w:r>
-        <w:rPr>
-          <w:lang w:val="en-US"/>
-        </w:rPr>
-        <w:t xml:space="preserve"> і </w:t>
-      </w:r>
-      <w:proofErr w:type="spellStart"/>
-      <w:r>
-        <w:rPr>
-          <w:lang w:val="en-US"/>
-        </w:rPr>
-        <w:t>було</w:t>
-      </w:r>
-      <w:proofErr w:type="spellEnd"/>
-      <w:r>
-        <w:rPr>
-          <w:lang w:val="en-US"/>
-        </w:rPr>
-        <w:t xml:space="preserve"> </w:t>
-      </w:r>
-      <w:proofErr w:type="spellStart"/>
-      <w:r>
-        <w:rPr>
-          <w:lang w:val="en-US"/>
-        </w:rPr>
-        <w:t>їй</w:t>
-      </w:r>
-      <w:proofErr w:type="spellEnd"/>
-      <w:r>
-        <w:rPr>
-          <w:lang w:val="en-US"/>
-        </w:rPr>
-        <w:t xml:space="preserve"> </w:t>
-      </w:r>
-      <w:proofErr w:type="spellStart"/>
-      <w:r>
-        <w:rPr>
-          <w:lang w:val="en-US"/>
-        </w:rPr>
-        <w:t>ім'я</w:t>
+        <w:t xml:space="preserve"> </w:t>
+      </w:r>
+      <w:proofErr w:type="spellStart"/>
+      <w:r>
+        <w:rPr>
+          <w:lang w:val="en-US"/>
+        </w:rPr>
+        <w:t>не</w:t>
+      </w:r>
+      <w:proofErr w:type="spellEnd"/>
+      <w:r>
+        <w:rPr>
+          <w:lang w:val="en-US"/>
+        </w:rPr>
+        <w:t xml:space="preserve"> </w:t>
+      </w:r>
+      <w:proofErr w:type="spellStart"/>
+      <w:r>
+        <w:rPr>
+          <w:lang w:val="en-US"/>
+        </w:rPr>
+        <w:t>знайшовся</w:t>
+      </w:r>
+      <w:proofErr w:type="spellEnd"/>
+      <w:r>
+        <w:rPr>
+          <w:lang w:val="en-US"/>
+        </w:rPr>
+        <w:t xml:space="preserve"> </w:t>
+      </w:r>
+      <w:proofErr w:type="spellStart"/>
+      <w:r>
+        <w:rPr>
+          <w:lang w:val="en-US"/>
+        </w:rPr>
+        <w:t>помічник</w:t>
+      </w:r>
+      <w:proofErr w:type="spellEnd"/>
+      <w:r>
+        <w:rPr>
+          <w:lang w:val="en-US"/>
+        </w:rPr>
+        <w:t>, [</w:t>
+      </w:r>
+      <w:proofErr w:type="spellStart"/>
+      <w:r>
+        <w:rPr>
+          <w:lang w:val="en-US"/>
+        </w:rPr>
+        <w:t>який</w:t>
+      </w:r>
+      <w:proofErr w:type="spellEnd"/>
+      <w:r>
+        <w:rPr>
+          <w:lang w:val="en-US"/>
+        </w:rPr>
+        <w:t xml:space="preserve"> </w:t>
+      </w:r>
+      <w:proofErr w:type="spellStart"/>
+      <w:r>
+        <w:rPr>
+          <w:lang w:val="en-US"/>
+        </w:rPr>
+        <w:t>був</w:t>
+      </w:r>
+      <w:proofErr w:type="spellEnd"/>
+      <w:r>
+        <w:rPr>
+          <w:lang w:val="en-US"/>
+        </w:rPr>
+        <w:t xml:space="preserve"> </w:t>
+      </w:r>
+      <w:proofErr w:type="spellStart"/>
+      <w:r>
+        <w:rPr>
+          <w:lang w:val="en-US"/>
+        </w:rPr>
+        <w:t>би</w:t>
+      </w:r>
+      <w:proofErr w:type="spellEnd"/>
+      <w:r>
+        <w:rPr>
+          <w:lang w:val="en-US"/>
+        </w:rPr>
+        <w:t xml:space="preserve">] </w:t>
+      </w:r>
+      <w:proofErr w:type="spellStart"/>
+      <w:r>
+        <w:rPr>
+          <w:lang w:val="en-US"/>
+        </w:rPr>
+        <w:t>придатний</w:t>
+      </w:r>
+      <w:proofErr w:type="spellEnd"/>
+      <w:r>
+        <w:rPr>
+          <w:lang w:val="en-US"/>
+        </w:rPr>
+        <w:t xml:space="preserve"> (</w:t>
+      </w:r>
+      <w:proofErr w:type="spellStart"/>
+      <w:r>
+        <w:rPr>
+          <w:lang w:val="en-US"/>
+        </w:rPr>
+        <w:t>супутник</w:t>
+      </w:r>
+      <w:proofErr w:type="spellEnd"/>
+      <w:r>
+        <w:rPr>
+          <w:lang w:val="en-US"/>
+        </w:rPr>
+        <w:t xml:space="preserve">) </w:t>
+      </w:r>
+      <w:proofErr w:type="spellStart"/>
+      <w:r>
+        <w:rPr>
+          <w:lang w:val="en-US"/>
+        </w:rPr>
+        <w:t>для</w:t>
+      </w:r>
+      <w:proofErr w:type="spellEnd"/>
+      <w:r>
+        <w:rPr>
+          <w:lang w:val="en-US"/>
+        </w:rPr>
+        <w:t xml:space="preserve"> </w:t>
+      </w:r>
+      <w:proofErr w:type="spellStart"/>
+      <w:r>
+        <w:rPr>
+          <w:lang w:val="en-US"/>
+        </w:rPr>
+        <w:t>нього</w:t>
       </w:r>
       <w:proofErr w:type="spellEnd"/>
       <w:r>
@@ -3566,338 +3936,6 @@
         <w:rPr>
           <w:rStyle w:val="VerseNumber0"/>
         </w:rPr>
-        <w:t>20</w:t>
-      </w:r>
-      <w:r>
-        <w:rPr>
-          <w:lang w:val="en-US"/>
-        </w:rPr>
-        <w:t xml:space="preserve"> </w:t>
-      </w:r>
-      <w:r>
-        <w:rPr>
-          <w:lang w:val="en-US"/>
-        </w:rPr>
-        <w:t xml:space="preserve">І </w:t>
-      </w:r>
-      <w:proofErr w:type="spellStart"/>
-      <w:r>
-        <w:rPr>
-          <w:lang w:val="en-US"/>
-        </w:rPr>
-        <w:t>дав</w:t>
-      </w:r>
-      <w:proofErr w:type="spellEnd"/>
-      <w:r>
-        <w:rPr>
-          <w:lang w:val="en-US"/>
-        </w:rPr>
-        <w:t xml:space="preserve"> </w:t>
-      </w:r>
-      <w:proofErr w:type="spellStart"/>
-      <w:r>
-        <w:rPr>
-          <w:lang w:val="en-US"/>
-        </w:rPr>
-        <w:t>чоловік</w:t>
-      </w:r>
-      <w:proofErr w:type="spellEnd"/>
-      <w:r>
-        <w:rPr>
-          <w:lang w:val="en-US"/>
-        </w:rPr>
-        <w:t xml:space="preserve"> </w:t>
-      </w:r>
-      <w:proofErr w:type="spellStart"/>
-      <w:r>
-        <w:rPr>
-          <w:lang w:val="en-US"/>
-        </w:rPr>
-        <w:t>імена</w:t>
-      </w:r>
-      <w:proofErr w:type="spellEnd"/>
-      <w:r>
-        <w:rPr>
-          <w:lang w:val="en-US"/>
-        </w:rPr>
-        <w:t xml:space="preserve"> </w:t>
-      </w:r>
-      <w:proofErr w:type="spellStart"/>
-      <w:r>
-        <w:rPr>
-          <w:lang w:val="en-US"/>
-        </w:rPr>
-        <w:t>всій</w:t>
-      </w:r>
-      <w:proofErr w:type="spellEnd"/>
-      <w:r>
-        <w:rPr>
-          <w:lang w:val="en-US"/>
-        </w:rPr>
-        <w:t xml:space="preserve"> </w:t>
-      </w:r>
-      <w:proofErr w:type="spellStart"/>
-      <w:r>
-        <w:rPr>
-          <w:lang w:val="en-US"/>
-        </w:rPr>
-        <w:t>худобі</w:t>
-      </w:r>
-      <w:proofErr w:type="spellEnd"/>
-      <w:r>
-        <w:rPr>
-          <w:lang w:val="en-US"/>
-        </w:rPr>
-        <w:t xml:space="preserve">, і </w:t>
-      </w:r>
-      <w:proofErr w:type="spellStart"/>
-      <w:r>
-        <w:rPr>
-          <w:lang w:val="en-US"/>
-        </w:rPr>
-        <w:t>птахам</w:t>
-      </w:r>
-      <w:proofErr w:type="spellEnd"/>
-      <w:r>
-        <w:rPr>
-          <w:lang w:val="en-US"/>
-        </w:rPr>
-        <w:t xml:space="preserve"> </w:t>
-      </w:r>
-      <w:proofErr w:type="spellStart"/>
-      <w:r>
-        <w:rPr>
-          <w:lang w:val="en-US"/>
-        </w:rPr>
-        <w:t>небесним</w:t>
-      </w:r>
-      <w:proofErr w:type="spellEnd"/>
-      <w:r>
-        <w:rPr>
-          <w:lang w:val="en-US"/>
-        </w:rPr>
-        <w:t xml:space="preserve">, і </w:t>
-      </w:r>
-      <w:proofErr w:type="spellStart"/>
-      <w:r>
-        <w:rPr>
-          <w:lang w:val="en-US"/>
-        </w:rPr>
-        <w:t>кожній</w:t>
-      </w:r>
-      <w:proofErr w:type="spellEnd"/>
-      <w:r>
-        <w:rPr>
-          <w:lang w:val="en-US"/>
-        </w:rPr>
-        <w:t xml:space="preserve"> </w:t>
-      </w:r>
-      <w:proofErr w:type="spellStart"/>
-      <w:r>
-        <w:rPr>
-          <w:lang w:val="en-US"/>
-        </w:rPr>
-        <w:t>польовій</w:t>
-      </w:r>
-      <w:proofErr w:type="spellEnd"/>
-      <w:r>
-        <w:rPr>
-          <w:lang w:val="en-US"/>
-        </w:rPr>
-        <w:t xml:space="preserve"> </w:t>
-      </w:r>
-      <w:proofErr w:type="spellStart"/>
-      <w:r>
-        <w:rPr>
-          <w:lang w:val="en-US"/>
-        </w:rPr>
-        <w:t>тварині</w:t>
-      </w:r>
-      <w:proofErr w:type="spellEnd"/>
-      <w:r>
-        <w:rPr>
-          <w:lang w:val="en-US"/>
-        </w:rPr>
-        <w:t xml:space="preserve">; </w:t>
-      </w:r>
-      <w:proofErr w:type="spellStart"/>
-      <w:r>
-        <w:rPr>
-          <w:lang w:val="en-US"/>
-        </w:rPr>
-        <w:t>але</w:t>
-      </w:r>
-      <w:proofErr w:type="spellEnd"/>
-      <w:r>
-        <w:rPr>
-          <w:lang w:val="en-US"/>
-        </w:rPr>
-        <w:t xml:space="preserve"> </w:t>
-      </w:r>
-      <w:proofErr w:type="spellStart"/>
-      <w:r>
-        <w:rPr>
-          <w:lang w:val="en-US"/>
-        </w:rPr>
-        <w:t>для</w:t>
-      </w:r>
-      <w:proofErr w:type="spellEnd"/>
-      <w:r>
-        <w:rPr>
-          <w:lang w:val="en-US"/>
-        </w:rPr>
-        <w:t xml:space="preserve"> </w:t>
-      </w:r>
-      <w:proofErr w:type="spellStart"/>
-      <w:r>
-        <w:rPr>
-          <w:lang w:val="en-US"/>
-        </w:rPr>
-        <w:t>Адама</w:t>
-      </w:r>
-      <w:proofErr w:type="spellEnd"/>
-      <w:r>
-        <w:rPr>
-          <w:lang w:val="en-US"/>
-        </w:rPr>
-        <w:t xml:space="preserve"> </w:t>
-      </w:r>
-      <w:proofErr w:type="spellStart"/>
-      <w:r>
-        <w:rPr>
-          <w:lang w:val="en-US"/>
-        </w:rPr>
-        <w:t>не</w:t>
-      </w:r>
-      <w:proofErr w:type="spellEnd"/>
-      <w:r>
-        <w:rPr>
-          <w:lang w:val="en-US"/>
-        </w:rPr>
-        <w:t xml:space="preserve"> </w:t>
-      </w:r>
-      <w:proofErr w:type="spellStart"/>
-      <w:r>
-        <w:rPr>
-          <w:lang w:val="en-US"/>
-        </w:rPr>
-        <w:t>знайшлося</w:t>
-      </w:r>
-      <w:proofErr w:type="spellEnd"/>
-      <w:r>
-        <w:rPr>
-          <w:lang w:val="en-US"/>
-        </w:rPr>
-        <w:t xml:space="preserve"> </w:t>
-      </w:r>
-      <w:proofErr w:type="spellStart"/>
-      <w:r>
-        <w:rPr>
-          <w:lang w:val="en-US"/>
-        </w:rPr>
-        <w:t>помічника</w:t>
-      </w:r>
-      <w:proofErr w:type="spellEnd"/>
-      <w:r>
-        <w:rPr>
-          <w:lang w:val="en-US"/>
-        </w:rPr>
-        <w:t>, [</w:t>
-      </w:r>
-      <w:proofErr w:type="spellStart"/>
-      <w:r>
-        <w:rPr>
-          <w:lang w:val="en-US"/>
-        </w:rPr>
-        <w:t>який</w:t>
-      </w:r>
-      <w:proofErr w:type="spellEnd"/>
-      <w:r>
-        <w:rPr>
-          <w:lang w:val="en-US"/>
-        </w:rPr>
-        <w:t xml:space="preserve"> </w:t>
-      </w:r>
-      <w:proofErr w:type="spellStart"/>
-      <w:r>
-        <w:rPr>
-          <w:lang w:val="en-US"/>
-        </w:rPr>
-        <w:t>би</w:t>
-      </w:r>
-      <w:proofErr w:type="spellEnd"/>
-      <w:r>
-        <w:rPr>
-          <w:lang w:val="en-US"/>
-        </w:rPr>
-        <w:t xml:space="preserve">] </w:t>
-      </w:r>
-      <w:proofErr w:type="spellStart"/>
-      <w:r>
-        <w:rPr>
-          <w:lang w:val="en-US"/>
-        </w:rPr>
-        <w:t>був</w:t>
-      </w:r>
-      <w:proofErr w:type="spellEnd"/>
-      <w:r>
-        <w:rPr>
-          <w:lang w:val="en-US"/>
-        </w:rPr>
-        <w:t xml:space="preserve"> </w:t>
-      </w:r>
-      <w:proofErr w:type="spellStart"/>
-      <w:r>
-        <w:rPr>
-          <w:lang w:val="en-US"/>
-        </w:rPr>
-        <w:t>йому</w:t>
-      </w:r>
-      <w:proofErr w:type="spellEnd"/>
-      <w:r>
-        <w:rPr>
-          <w:lang w:val="en-US"/>
-        </w:rPr>
-        <w:t xml:space="preserve"> </w:t>
-      </w:r>
-      <w:proofErr w:type="spellStart"/>
-      <w:r>
-        <w:rPr>
-          <w:lang w:val="en-US"/>
-        </w:rPr>
-        <w:t>підходящим</w:t>
-      </w:r>
-      <w:proofErr w:type="spellEnd"/>
-      <w:r>
-        <w:rPr>
-          <w:lang w:val="en-US"/>
-        </w:rPr>
-        <w:t xml:space="preserve"> (</w:t>
-      </w:r>
-      <w:proofErr w:type="spellStart"/>
-      <w:r>
-        <w:rPr>
-          <w:lang w:val="en-US"/>
-        </w:rPr>
-        <w:t>супутником</w:t>
-      </w:r>
-      <w:proofErr w:type="spellEnd"/>
-      <w:r>
-        <w:rPr>
-          <w:lang w:val="en-US"/>
-        </w:rPr>
-        <w:t>).</w:t>
-      </w:r>
-      <w:r>
-        <w:rPr>
-          <w:lang w:val="en-US"/>
-        </w:rPr>
-        <w:t xml:space="preserve"> </w:t>
-      </w:r>
-      <w:r>
-        <w:rPr>
-          <w:rStyle w:val="VerseNumber0"/>
-        </w:rPr>
         <w:t>21</w:t>
       </w:r>
       <w:r>
@@ -3923,7 +3961,7 @@
       <w:proofErr w:type="spellStart"/>
       <w:r>
         <w:rPr>
-          <w:rStyle w:val="WordsoftheLord0"/>
+          <w:rStyle w:val="LordSpeaking0"/>
           <w:lang w:val="en-US"/>
         </w:rPr>
         <w:t>Господь</w:t>
@@ -3954,7 +3992,7 @@
         <w:rPr>
           <w:lang w:val="en-US"/>
         </w:rPr>
-        <w:t>викликав</w:t>
+        <w:t>навіяв</w:t>
       </w:r>
       <w:proofErr w:type="spellEnd"/>
       <w:r>
@@ -4461,7 +4499,7 @@
       </w:pPr>
       <w:r>
         <w:lastRenderedPageBreak/>
-        <w:t>"Це тепер кістка від кісток моїх,</w:t>
+        <w:t>"Нині це кістка від кісток моїх,</w:t>
       </w:r>
     </w:p>
     <w:p>
@@ -4477,15 +4515,18 @@
         <w:pStyle w:val="Quotes"/>
       </w:pPr>
       <w:r>
-        <w:t>Наречеться вона Жінкою,</w:t>
+        <w:t>Названа буде вона Жінкою,</w:t>
       </w:r>
     </w:p>
     <w:p>
       <w:pPr>
         <w:pStyle w:val="Quotes"/>
+        <w:rPr>
+          <w:lang w:val="en-US"/>
+        </w:rPr>
       </w:pPr>
       <w:r>
-        <w:t>бо з чоловіка вийшла."</w:t>
+        <w:t>бо з чоловіка вона взята."</w:t>
       </w:r>
     </w:p>
     <w:p>
@@ -4540,7 +4581,7 @@
         <w:rPr>
           <w:lang w:val="en-US"/>
         </w:rPr>
-        <w:t>покине</w:t>
+        <w:t>залишить</w:t>
       </w:r>
       <w:proofErr w:type="spellEnd"/>
       <w:r>
@@ -4568,6 +4609,20 @@
         <w:rPr>
           <w:lang w:val="en-US"/>
         </w:rPr>
+        <w:t>свого</w:t>
+      </w:r>
+      <w:proofErr w:type="spellEnd"/>
+      <w:r>
+        <w:rPr>
+          <w:lang w:val="en-US"/>
+        </w:rPr>
+        <w:t xml:space="preserve"> </w:t>
+      </w:r>
+      <w:proofErr w:type="spellStart"/>
+      <w:r>
+        <w:rPr>
+          <w:lang w:val="en-US"/>
+        </w:rPr>
         <w:t>батька</w:t>
       </w:r>
       <w:proofErr w:type="spellEnd"/>
@@ -4582,20 +4637,6 @@
         <w:rPr>
           <w:lang w:val="en-US"/>
         </w:rPr>
-        <w:t>свого</w:t>
-      </w:r>
-      <w:proofErr w:type="spellEnd"/>
-      <w:r>
-        <w:rPr>
-          <w:lang w:val="en-US"/>
-        </w:rPr>
-        <w:t xml:space="preserve"> </w:t>
-      </w:r>
-      <w:proofErr w:type="spellStart"/>
-      <w:r>
-        <w:rPr>
-          <w:lang w:val="en-US"/>
-        </w:rPr>
         <w:t>та</w:t>
       </w:r>
       <w:proofErr w:type="spellEnd"/>
@@ -4666,21 +4707,21 @@
         <w:rPr>
           <w:lang w:val="en-US"/>
         </w:rPr>
+        <w:t>своєї</w:t>
+      </w:r>
+      <w:proofErr w:type="spellEnd"/>
+      <w:r>
+        <w:rPr>
+          <w:lang w:val="en-US"/>
+        </w:rPr>
+        <w:t xml:space="preserve"> </w:t>
+      </w:r>
+      <w:proofErr w:type="spellStart"/>
+      <w:r>
+        <w:rPr>
+          <w:lang w:val="en-US"/>
+        </w:rPr>
         <w:t>жінки</w:t>
-      </w:r>
-      <w:proofErr w:type="spellEnd"/>
-      <w:r>
-        <w:rPr>
-          <w:lang w:val="en-US"/>
-        </w:rPr>
-        <w:t xml:space="preserve"> </w:t>
-      </w:r>
-      <w:proofErr w:type="spellStart"/>
-      <w:r>
-        <w:rPr>
-          <w:lang w:val="en-US"/>
-        </w:rPr>
-        <w:t>своєї</w:t>
       </w:r>
       <w:proofErr w:type="spellEnd"/>
       <w:r>
@@ -5044,7 +5085,21 @@
           <w:i/>
           <w:iCs/>
         </w:rPr>
-        <w:t>працював н</w:t>
+        <w:t>працюва</w:t>
+      </w:r>
+      <w:r>
+        <w:rPr>
+          <w:i/>
+          <w:iCs/>
+        </w:rPr>
+        <w:t>ла</w:t>
+      </w:r>
+      <w:r>
+        <w:rPr>
+          <w:i/>
+          <w:iCs/>
+        </w:rPr>
+        <w:t xml:space="preserve"> н</w:t>
       </w:r>
       <w:r>
         <w:rPr>
@@ -5169,7 +5224,7 @@
         <w:t xml:space="preserve"> </w:t>
       </w:r>
       <w:r>
-        <w:t>Це посилання не на створення рослинного світу в цілому, а на посадку конкретних рослин в Едемському саду (2:8, 9).</w:t>
+        <w:t>Це стосується не створення рослинного світу в цілому, а висадження конкретних рослин в Едемському саду (2:8, 9).</w:t>
       </w:r>
     </w:p>
   </w:footnote>
@@ -5191,7 +5246,15 @@
         <w:t xml:space="preserve"> </w:t>
       </w:r>
       <w:r>
-        <w:t>Часто буває важко зіставити назви чи описи стародавніх коштовних каменів та інших матеріалів з їхніми сучасними еквівалентами. Сучасні дослідження показують, що це може бути сердолік, червоний дорогоцінний камінь.</w:t>
+        <w:t xml:space="preserve">Часто буває важко </w:t>
+      </w:r>
+      <w:proofErr w:type="spellStart"/>
+      <w:r>
+        <w:t>співставити</w:t>
+      </w:r>
+      <w:proofErr w:type="spellEnd"/>
+      <w:r>
+        <w:t xml:space="preserve"> назви чи описи стародавніх коштовних каменів чи інших матеріалів з їхніми сучасними еквівалентами. Новітні дослідження вказують на те, що натомість це може бути сердолік, червоний дорогоцінний камінь.</w:t>
       </w:r>
     </w:p>
   </w:footnote>

</xml_diff>